<commit_message>
Add Laboratory Tests export for AB#12267.
</commit_message>
<xml_diff>
--- a/Apps/WebClient/src/Server/Assets/Templates/LaboratoryReport.docx
+++ b/Apps/WebClient/src/Server/Assets/Templates/LaboratoryReport.docx
@@ -1,6 +1,6 @@
 
 <file path=word/document.xml><?xml version="1.0" encoding="utf-8"?>
-<w:document xmlns:wpc="http://schemas.microsoft.com/office/word/2010/wordprocessingCanvas" xmlns:cx="http://schemas.microsoft.com/office/drawing/2014/chartex" xmlns:cx1="http://schemas.microsoft.com/office/drawing/2015/9/8/chartex" xmlns:cx2="http://schemas.microsoft.com/office/drawing/2015/10/21/chartex" xmlns:cx3="http://schemas.microsoft.com/office/drawing/2016/5/9/chartex" xmlns:cx4="http://schemas.microsoft.com/office/drawing/2016/5/10/chartex" xmlns:cx5="http://schemas.microsoft.com/office/drawing/2016/5/11/chartex" xmlns:cx6="http://schemas.microsoft.com/office/drawing/2016/5/12/chartex" xmlns:cx7="http://schemas.microsoft.com/office/drawing/2016/5/13/chartex" xmlns:cx8="http://schemas.microsoft.com/office/drawing/2016/5/14/chartex" xmlns:mc="http://schemas.openxmlformats.org/markup-compatibility/2006" xmlns:aink="http://schemas.microsoft.com/office/drawing/2016/ink" xmlns:am3d="http://schemas.microsoft.com/office/drawing/2017/model3d" xmlns:o="urn:schemas-microsoft-com:office:office" xmlns:r="http://schemas.openxmlformats.org/officeDocument/2006/relationships" xmlns:m="http://schemas.openxmlformats.org/officeDocument/2006/math" xmlns:v="urn:schemas-microsoft-com:vml" xmlns:wp14="http://schemas.microsoft.com/office/word/2010/wordprocessingDrawing" xmlns:wp="http://schemas.openxmlformats.org/drawingml/2006/wordprocessingDrawing" xmlns:w10="urn:schemas-microsoft-com:office:word" xmlns:w="http://schemas.openxmlformats.org/wordprocessingml/2006/main" xmlns:w14="http://schemas.microsoft.com/office/word/2010/wordml" xmlns:w15="http://schemas.microsoft.com/office/word/2012/wordml" xmlns:w16cex="http://schemas.microsoft.com/office/word/2018/wordml/cex" xmlns:w16cid="http://schemas.microsoft.com/office/word/2016/wordml/cid" xmlns:w16="http://schemas.microsoft.com/office/word/2018/wordml" xmlns:w16se="http://schemas.microsoft.com/office/word/2015/wordml/symex" xmlns:wpg="http://schemas.microsoft.com/office/word/2010/wordprocessingGroup" xmlns:wpi="http://schemas.microsoft.com/office/word/2010/wordprocessingInk" xmlns:wne="http://schemas.microsoft.com/office/word/2006/wordml" xmlns:wps="http://schemas.microsoft.com/office/word/2010/wordprocessingShape" mc:Ignorable="w14 w15 w16se w16cid w16 w16cex wp14">
+<w:document xmlns:wpc="http://schemas.microsoft.com/office/word/2010/wordprocessingCanvas" xmlns:cx="http://schemas.microsoft.com/office/drawing/2014/chartex" xmlns:cx1="http://schemas.microsoft.com/office/drawing/2015/9/8/chartex" xmlns:cx2="http://schemas.microsoft.com/office/drawing/2015/10/21/chartex" xmlns:cx3="http://schemas.microsoft.com/office/drawing/2016/5/9/chartex" xmlns:cx4="http://schemas.microsoft.com/office/drawing/2016/5/10/chartex" xmlns:cx5="http://schemas.microsoft.com/office/drawing/2016/5/11/chartex" xmlns:cx6="http://schemas.microsoft.com/office/drawing/2016/5/12/chartex" xmlns:cx7="http://schemas.microsoft.com/office/drawing/2016/5/13/chartex" xmlns:cx8="http://schemas.microsoft.com/office/drawing/2016/5/14/chartex" xmlns:mc="http://schemas.openxmlformats.org/markup-compatibility/2006" xmlns:aink="http://schemas.microsoft.com/office/drawing/2016/ink" xmlns:am3d="http://schemas.microsoft.com/office/drawing/2017/model3d" xmlns:o="urn:schemas-microsoft-com:office:office" xmlns:r="http://schemas.openxmlformats.org/officeDocument/2006/relationships" xmlns:m="http://schemas.openxmlformats.org/officeDocument/2006/math" xmlns:v="urn:schemas-microsoft-com:vml" xmlns:wp14="http://schemas.microsoft.com/office/word/2010/wordprocessingDrawing" xmlns:wp="http://schemas.openxmlformats.org/drawingml/2006/wordprocessingDrawing" xmlns:w10="urn:schemas-microsoft-com:office:word" xmlns:w="http://schemas.openxmlformats.org/wordprocessingml/2006/main" xmlns:w14="http://schemas.microsoft.com/office/word/2010/wordml" xmlns:w15="http://schemas.microsoft.com/office/word/2012/wordml" xmlns:w16cex="http://schemas.microsoft.com/office/word/2018/wordml/cex" xmlns:w16cid="http://schemas.microsoft.com/office/word/2016/wordml/cid" xmlns:w16="http://schemas.microsoft.com/office/word/2018/wordml" xmlns:w16sdtdh="http://schemas.microsoft.com/office/word/2020/wordml/sdtdatahash" xmlns:w16se="http://schemas.microsoft.com/office/word/2015/wordml/symex" xmlns:wpg="http://schemas.microsoft.com/office/word/2010/wordprocessingGroup" xmlns:wpi="http://schemas.microsoft.com/office/word/2010/wordprocessingInk" xmlns:wne="http://schemas.microsoft.com/office/word/2006/wordml" xmlns:wps="http://schemas.microsoft.com/office/word/2010/wordprocessingShape" mc:Ignorable="w14 w15 w16se w16cid w16 w16cex w16sdtdh wp14">
   <w:body>
     <w:tbl>
       <w:tblPr>
@@ -199,14 +199,18 @@
             <w:r>
               <w:t xml:space="preserve"> </w:t>
             </w:r>
-            <w:proofErr w:type="spellStart"/>
-            <w:r>
-              <w:rPr>
-                <w:rFonts w:ascii="Myriad-Pro, Calibri, Arial" w:hAnsi="Myriad-Pro, Calibri, Arial"/>
-              </w:rPr>
-              <w:t>collectionDateTime</w:t>
-            </w:r>
-            <w:proofErr w:type="spellEnd"/>
+            <w:r>
+              <w:rPr>
+                <w:rFonts w:ascii="Myriad-Pro, Calibri, Arial" w:hAnsi="Myriad-Pro, Calibri, Arial"/>
+              </w:rPr>
+              <w:t>d</w:t>
+            </w:r>
+            <w:r>
+              <w:rPr>
+                <w:rFonts w:ascii="Myriad-Pro, Calibri, Arial" w:hAnsi="Myriad-Pro, Calibri, Arial"/>
+              </w:rPr>
+              <w:t>ate</w:t>
+            </w:r>
             <w:r>
               <w:rPr>
                 <w:rFonts w:ascii="Myriad-Pro, Calibri, Arial" w:hAnsi="Myriad-Pro, Calibri, Arial"/>
@@ -234,6 +238,7 @@
               <w:t>{</w:t>
             </w:r>
             <w:proofErr w:type="spellStart"/>
+            <w:proofErr w:type="gramStart"/>
             <w:r>
               <w:rPr>
                 <w:rFonts w:ascii="Myriad-Pro, Calibri, Arial" w:hAnsi="Myriad-Pro, Calibri, Arial"/>
@@ -241,6 +246,7 @@
               <w:t>d.records</w:t>
             </w:r>
             <w:proofErr w:type="spellEnd"/>
+            <w:proofErr w:type="gramEnd"/>
             <w:r>
               <w:rPr>
                 <w:rFonts w:ascii="Myriad-Pro, Calibri, Arial" w:hAnsi="Myriad-Pro, Calibri, Arial"/>
@@ -261,14 +267,12 @@
               </w:rPr>
               <w:t>].</w:t>
             </w:r>
-            <w:proofErr w:type="spellStart"/>
-            <w:r>
-              <w:rPr>
-                <w:rFonts w:ascii="Myriad-Pro, Calibri, Arial" w:hAnsi="Myriad-Pro, Calibri, Arial"/>
-              </w:rPr>
-              <w:t>batteryType</w:t>
-            </w:r>
-            <w:proofErr w:type="spellEnd"/>
+            <w:r>
+              <w:rPr>
+                <w:rFonts w:ascii="Myriad-Pro, Calibri, Arial" w:hAnsi="Myriad-Pro, Calibri, Arial"/>
+              </w:rPr>
+              <w:t>test</w:t>
+            </w:r>
             <w:r>
               <w:rPr>
                 <w:rFonts w:ascii="Myriad-Pro, Calibri, Arial" w:hAnsi="Myriad-Pro, Calibri, Arial"/>
@@ -385,14 +389,18 @@
             <w:r>
               <w:t xml:space="preserve"> </w:t>
             </w:r>
-            <w:proofErr w:type="spellStart"/>
-            <w:r>
-              <w:rPr>
-                <w:rFonts w:ascii="Myriad-Pro, Calibri, Arial" w:hAnsi="Myriad-Pro, Calibri, Arial"/>
-              </w:rPr>
-              <w:t>testStatus</w:t>
-            </w:r>
-            <w:proofErr w:type="spellEnd"/>
+            <w:r>
+              <w:rPr>
+                <w:rFonts w:ascii="Myriad-Pro, Calibri, Arial" w:hAnsi="Myriad-Pro, Calibri, Arial"/>
+              </w:rPr>
+              <w:t>s</w:t>
+            </w:r>
+            <w:r>
+              <w:rPr>
+                <w:rFonts w:ascii="Myriad-Pro, Calibri, Arial" w:hAnsi="Myriad-Pro, Calibri, Arial"/>
+              </w:rPr>
+              <w:t>tatus</w:t>
+            </w:r>
             <w:r>
               <w:rPr>
                 <w:rFonts w:ascii="Myriad-Pro, Calibri, Arial" w:hAnsi="Myriad-Pro, Calibri, Arial"/>
@@ -441,14 +449,18 @@
             <w:r>
               <w:t xml:space="preserve"> </w:t>
             </w:r>
-            <w:proofErr w:type="spellStart"/>
-            <w:r>
-              <w:rPr>
-                <w:rFonts w:ascii="Myriad-Pro, Calibri, Arial" w:hAnsi="Myriad-Pro, Calibri, Arial"/>
-              </w:rPr>
-              <w:t>collectionDateTime</w:t>
-            </w:r>
-            <w:proofErr w:type="spellEnd"/>
+            <w:r>
+              <w:rPr>
+                <w:rFonts w:ascii="Myriad-Pro, Calibri, Arial" w:hAnsi="Myriad-Pro, Calibri, Arial"/>
+              </w:rPr>
+              <w:t>d</w:t>
+            </w:r>
+            <w:r>
+              <w:rPr>
+                <w:rFonts w:ascii="Myriad-Pro, Calibri, Arial" w:hAnsi="Myriad-Pro, Calibri, Arial"/>
+              </w:rPr>
+              <w:t>ate</w:t>
+            </w:r>
             <w:r>
               <w:rPr>
                 <w:rFonts w:ascii="Myriad-Pro, Calibri, Arial" w:hAnsi="Myriad-Pro, Calibri, Arial"/>
@@ -476,6 +488,7 @@
               <w:t>{</w:t>
             </w:r>
             <w:proofErr w:type="spellStart"/>
+            <w:proofErr w:type="gramStart"/>
             <w:r>
               <w:rPr>
                 <w:rFonts w:ascii="Myriad-Pro, Calibri, Arial" w:hAnsi="Myriad-Pro, Calibri, Arial"/>
@@ -483,20 +496,19 @@
               <w:t>d.records</w:t>
             </w:r>
             <w:proofErr w:type="spellEnd"/>
+            <w:proofErr w:type="gramEnd"/>
             <w:r>
               <w:rPr>
                 <w:rFonts w:ascii="Myriad-Pro, Calibri, Arial" w:hAnsi="Myriad-Pro, Calibri, Arial"/>
               </w:rPr>
               <w:t>[i+1].</w:t>
             </w:r>
-            <w:proofErr w:type="spellStart"/>
-            <w:r>
-              <w:rPr>
-                <w:rFonts w:ascii="Myriad-Pro, Calibri, Arial" w:hAnsi="Myriad-Pro, Calibri, Arial"/>
-              </w:rPr>
-              <w:t>batteryType</w:t>
-            </w:r>
-            <w:proofErr w:type="spellEnd"/>
+            <w:r>
+              <w:rPr>
+                <w:rFonts w:ascii="Myriad-Pro, Calibri, Arial" w:hAnsi="Myriad-Pro, Calibri, Arial"/>
+              </w:rPr>
+              <w:t>test</w:t>
+            </w:r>
             <w:r>
               <w:rPr>
                 <w:rFonts w:ascii="Myriad-Pro, Calibri, Arial" w:hAnsi="Myriad-Pro, Calibri, Arial"/>
@@ -585,14 +597,18 @@
             <w:r>
               <w:t xml:space="preserve"> </w:t>
             </w:r>
-            <w:proofErr w:type="spellStart"/>
-            <w:r>
-              <w:rPr>
-                <w:rFonts w:ascii="Myriad-Pro, Calibri, Arial" w:hAnsi="Myriad-Pro, Calibri, Arial"/>
-              </w:rPr>
-              <w:t>testStatus</w:t>
-            </w:r>
-            <w:proofErr w:type="spellEnd"/>
+            <w:r>
+              <w:rPr>
+                <w:rFonts w:ascii="Myriad-Pro, Calibri, Arial" w:hAnsi="Myriad-Pro, Calibri, Arial"/>
+              </w:rPr>
+              <w:t>s</w:t>
+            </w:r>
+            <w:r>
+              <w:rPr>
+                <w:rFonts w:ascii="Myriad-Pro, Calibri, Arial" w:hAnsi="Myriad-Pro, Calibri, Arial"/>
+              </w:rPr>
+              <w:t>tatus</w:t>
+            </w:r>
             <w:r>
               <w:rPr>
                 <w:rFonts w:ascii="Myriad-Pro, Calibri, Arial" w:hAnsi="Myriad-Pro, Calibri, Arial"/>
@@ -681,7 +697,7 @@
 </file>
 
 <file path=word/endnotes.xml><?xml version="1.0" encoding="utf-8"?>
-<w:endnotes xmlns:wpc="http://schemas.microsoft.com/office/word/2010/wordprocessingCanvas" xmlns:cx="http://schemas.microsoft.com/office/drawing/2014/chartex" xmlns:cx1="http://schemas.microsoft.com/office/drawing/2015/9/8/chartex" xmlns:cx2="http://schemas.microsoft.com/office/drawing/2015/10/21/chartex" xmlns:cx3="http://schemas.microsoft.com/office/drawing/2016/5/9/chartex" xmlns:cx4="http://schemas.microsoft.com/office/drawing/2016/5/10/chartex" xmlns:cx5="http://schemas.microsoft.com/office/drawing/2016/5/11/chartex" xmlns:cx6="http://schemas.microsoft.com/office/drawing/2016/5/12/chartex" xmlns:cx7="http://schemas.microsoft.com/office/drawing/2016/5/13/chartex" xmlns:cx8="http://schemas.microsoft.com/office/drawing/2016/5/14/chartex" xmlns:mc="http://schemas.openxmlformats.org/markup-compatibility/2006" xmlns:aink="http://schemas.microsoft.com/office/drawing/2016/ink" xmlns:am3d="http://schemas.microsoft.com/office/drawing/2017/model3d" xmlns:o="urn:schemas-microsoft-com:office:office" xmlns:r="http://schemas.openxmlformats.org/officeDocument/2006/relationships" xmlns:m="http://schemas.openxmlformats.org/officeDocument/2006/math" xmlns:v="urn:schemas-microsoft-com:vml" xmlns:wp14="http://schemas.microsoft.com/office/word/2010/wordprocessingDrawing" xmlns:wp="http://schemas.openxmlformats.org/drawingml/2006/wordprocessingDrawing" xmlns:w10="urn:schemas-microsoft-com:office:word" xmlns:w="http://schemas.openxmlformats.org/wordprocessingml/2006/main" xmlns:w14="http://schemas.microsoft.com/office/word/2010/wordml" xmlns:w15="http://schemas.microsoft.com/office/word/2012/wordml" xmlns:w16cex="http://schemas.microsoft.com/office/word/2018/wordml/cex" xmlns:w16cid="http://schemas.microsoft.com/office/word/2016/wordml/cid" xmlns:w16="http://schemas.microsoft.com/office/word/2018/wordml" xmlns:w16se="http://schemas.microsoft.com/office/word/2015/wordml/symex" xmlns:wpg="http://schemas.microsoft.com/office/word/2010/wordprocessingGroup" xmlns:wpi="http://schemas.microsoft.com/office/word/2010/wordprocessingInk" xmlns:wne="http://schemas.microsoft.com/office/word/2006/wordml" xmlns:wps="http://schemas.microsoft.com/office/word/2010/wordprocessingShape" mc:Ignorable="w14 w15 w16se w16cid w16 w16cex wp14">
+<w:endnotes xmlns:wpc="http://schemas.microsoft.com/office/word/2010/wordprocessingCanvas" xmlns:cx="http://schemas.microsoft.com/office/drawing/2014/chartex" xmlns:cx1="http://schemas.microsoft.com/office/drawing/2015/9/8/chartex" xmlns:cx2="http://schemas.microsoft.com/office/drawing/2015/10/21/chartex" xmlns:cx3="http://schemas.microsoft.com/office/drawing/2016/5/9/chartex" xmlns:cx4="http://schemas.microsoft.com/office/drawing/2016/5/10/chartex" xmlns:cx5="http://schemas.microsoft.com/office/drawing/2016/5/11/chartex" xmlns:cx6="http://schemas.microsoft.com/office/drawing/2016/5/12/chartex" xmlns:cx7="http://schemas.microsoft.com/office/drawing/2016/5/13/chartex" xmlns:cx8="http://schemas.microsoft.com/office/drawing/2016/5/14/chartex" xmlns:mc="http://schemas.openxmlformats.org/markup-compatibility/2006" xmlns:aink="http://schemas.microsoft.com/office/drawing/2016/ink" xmlns:am3d="http://schemas.microsoft.com/office/drawing/2017/model3d" xmlns:o="urn:schemas-microsoft-com:office:office" xmlns:r="http://schemas.openxmlformats.org/officeDocument/2006/relationships" xmlns:m="http://schemas.openxmlformats.org/officeDocument/2006/math" xmlns:v="urn:schemas-microsoft-com:vml" xmlns:wp14="http://schemas.microsoft.com/office/word/2010/wordprocessingDrawing" xmlns:wp="http://schemas.openxmlformats.org/drawingml/2006/wordprocessingDrawing" xmlns:w10="urn:schemas-microsoft-com:office:word" xmlns:w="http://schemas.openxmlformats.org/wordprocessingml/2006/main" xmlns:w14="http://schemas.microsoft.com/office/word/2010/wordml" xmlns:w15="http://schemas.microsoft.com/office/word/2012/wordml" xmlns:w16cex="http://schemas.microsoft.com/office/word/2018/wordml/cex" xmlns:w16cid="http://schemas.microsoft.com/office/word/2016/wordml/cid" xmlns:w16="http://schemas.microsoft.com/office/word/2018/wordml" xmlns:w16sdtdh="http://schemas.microsoft.com/office/word/2020/wordml/sdtdatahash" xmlns:w16se="http://schemas.microsoft.com/office/word/2015/wordml/symex" xmlns:wpg="http://schemas.microsoft.com/office/word/2010/wordprocessingGroup" xmlns:wpi="http://schemas.microsoft.com/office/word/2010/wordprocessingInk" xmlns:wne="http://schemas.microsoft.com/office/word/2006/wordml" xmlns:wps="http://schemas.microsoft.com/office/word/2010/wordprocessingShape" mc:Ignorable="w14 w15 w16se w16cid w16 w16cex w16sdtdh wp14">
   <w:endnote w:type="separator" w:id="-1">
     <w:p>
       <w:r>
@@ -700,7 +716,7 @@
 </file>
 
 <file path=word/footer1.xml><?xml version="1.0" encoding="utf-8"?>
-<w:ftr xmlns:wpc="http://schemas.microsoft.com/office/word/2010/wordprocessingCanvas" xmlns:cx="http://schemas.microsoft.com/office/drawing/2014/chartex" xmlns:cx1="http://schemas.microsoft.com/office/drawing/2015/9/8/chartex" xmlns:cx2="http://schemas.microsoft.com/office/drawing/2015/10/21/chartex" xmlns:cx3="http://schemas.microsoft.com/office/drawing/2016/5/9/chartex" xmlns:cx4="http://schemas.microsoft.com/office/drawing/2016/5/10/chartex" xmlns:cx5="http://schemas.microsoft.com/office/drawing/2016/5/11/chartex" xmlns:cx6="http://schemas.microsoft.com/office/drawing/2016/5/12/chartex" xmlns:cx7="http://schemas.microsoft.com/office/drawing/2016/5/13/chartex" xmlns:cx8="http://schemas.microsoft.com/office/drawing/2016/5/14/chartex" xmlns:mc="http://schemas.openxmlformats.org/markup-compatibility/2006" xmlns:aink="http://schemas.microsoft.com/office/drawing/2016/ink" xmlns:am3d="http://schemas.microsoft.com/office/drawing/2017/model3d" xmlns:o="urn:schemas-microsoft-com:office:office" xmlns:r="http://schemas.openxmlformats.org/officeDocument/2006/relationships" xmlns:m="http://schemas.openxmlformats.org/officeDocument/2006/math" xmlns:v="urn:schemas-microsoft-com:vml" xmlns:wp14="http://schemas.microsoft.com/office/word/2010/wordprocessingDrawing" xmlns:wp="http://schemas.openxmlformats.org/drawingml/2006/wordprocessingDrawing" xmlns:w10="urn:schemas-microsoft-com:office:word" xmlns:w="http://schemas.openxmlformats.org/wordprocessingml/2006/main" xmlns:w14="http://schemas.microsoft.com/office/word/2010/wordml" xmlns:w15="http://schemas.microsoft.com/office/word/2012/wordml" xmlns:w16cex="http://schemas.microsoft.com/office/word/2018/wordml/cex" xmlns:w16cid="http://schemas.microsoft.com/office/word/2016/wordml/cid" xmlns:w16="http://schemas.microsoft.com/office/word/2018/wordml" xmlns:w16se="http://schemas.microsoft.com/office/word/2015/wordml/symex" xmlns:wpg="http://schemas.microsoft.com/office/word/2010/wordprocessingGroup" xmlns:wpi="http://schemas.microsoft.com/office/word/2010/wordprocessingInk" xmlns:wne="http://schemas.microsoft.com/office/word/2006/wordml" xmlns:wps="http://schemas.microsoft.com/office/word/2010/wordprocessingShape" mc:Ignorable="w14 w15 w16se w16cid w16 w16cex wp14">
+<w:ftr xmlns:wpc="http://schemas.microsoft.com/office/word/2010/wordprocessingCanvas" xmlns:cx="http://schemas.microsoft.com/office/drawing/2014/chartex" xmlns:cx1="http://schemas.microsoft.com/office/drawing/2015/9/8/chartex" xmlns:cx2="http://schemas.microsoft.com/office/drawing/2015/10/21/chartex" xmlns:cx3="http://schemas.microsoft.com/office/drawing/2016/5/9/chartex" xmlns:cx4="http://schemas.microsoft.com/office/drawing/2016/5/10/chartex" xmlns:cx5="http://schemas.microsoft.com/office/drawing/2016/5/11/chartex" xmlns:cx6="http://schemas.microsoft.com/office/drawing/2016/5/12/chartex" xmlns:cx7="http://schemas.microsoft.com/office/drawing/2016/5/13/chartex" xmlns:cx8="http://schemas.microsoft.com/office/drawing/2016/5/14/chartex" xmlns:mc="http://schemas.openxmlformats.org/markup-compatibility/2006" xmlns:aink="http://schemas.microsoft.com/office/drawing/2016/ink" xmlns:am3d="http://schemas.microsoft.com/office/drawing/2017/model3d" xmlns:o="urn:schemas-microsoft-com:office:office" xmlns:r="http://schemas.openxmlformats.org/officeDocument/2006/relationships" xmlns:m="http://schemas.openxmlformats.org/officeDocument/2006/math" xmlns:v="urn:schemas-microsoft-com:vml" xmlns:wp14="http://schemas.microsoft.com/office/word/2010/wordprocessingDrawing" xmlns:wp="http://schemas.openxmlformats.org/drawingml/2006/wordprocessingDrawing" xmlns:w10="urn:schemas-microsoft-com:office:word" xmlns:w="http://schemas.openxmlformats.org/wordprocessingml/2006/main" xmlns:w14="http://schemas.microsoft.com/office/word/2010/wordml" xmlns:w15="http://schemas.microsoft.com/office/word/2012/wordml" xmlns:w16cex="http://schemas.microsoft.com/office/word/2018/wordml/cex" xmlns:w16cid="http://schemas.microsoft.com/office/word/2016/wordml/cid" xmlns:w16="http://schemas.microsoft.com/office/word/2018/wordml" xmlns:w16sdtdh="http://schemas.microsoft.com/office/word/2020/wordml/sdtdatahash" xmlns:w16se="http://schemas.microsoft.com/office/word/2015/wordml/symex" xmlns:wpg="http://schemas.microsoft.com/office/word/2010/wordprocessingGroup" xmlns:wpi="http://schemas.microsoft.com/office/word/2010/wordprocessingInk" xmlns:wne="http://schemas.microsoft.com/office/word/2006/wordml" xmlns:wps="http://schemas.microsoft.com/office/word/2010/wordprocessingShape" mc:Ignorable="w14 w15 w16se w16cid w16 w16cex w16sdtdh wp14">
   <w:p>
     <w:pPr>
       <w:pStyle w:val="Footer"/>
@@ -711,7 +727,7 @@
 </file>
 
 <file path=word/footer2.xml><?xml version="1.0" encoding="utf-8"?>
-<w:ftr xmlns:wpc="http://schemas.microsoft.com/office/word/2010/wordprocessingCanvas" xmlns:cx="http://schemas.microsoft.com/office/drawing/2014/chartex" xmlns:cx1="http://schemas.microsoft.com/office/drawing/2015/9/8/chartex" xmlns:cx2="http://schemas.microsoft.com/office/drawing/2015/10/21/chartex" xmlns:cx3="http://schemas.microsoft.com/office/drawing/2016/5/9/chartex" xmlns:cx4="http://schemas.microsoft.com/office/drawing/2016/5/10/chartex" xmlns:cx5="http://schemas.microsoft.com/office/drawing/2016/5/11/chartex" xmlns:cx6="http://schemas.microsoft.com/office/drawing/2016/5/12/chartex" xmlns:cx7="http://schemas.microsoft.com/office/drawing/2016/5/13/chartex" xmlns:cx8="http://schemas.microsoft.com/office/drawing/2016/5/14/chartex" xmlns:mc="http://schemas.openxmlformats.org/markup-compatibility/2006" xmlns:aink="http://schemas.microsoft.com/office/drawing/2016/ink" xmlns:am3d="http://schemas.microsoft.com/office/drawing/2017/model3d" xmlns:o="urn:schemas-microsoft-com:office:office" xmlns:r="http://schemas.openxmlformats.org/officeDocument/2006/relationships" xmlns:m="http://schemas.openxmlformats.org/officeDocument/2006/math" xmlns:v="urn:schemas-microsoft-com:vml" xmlns:wp14="http://schemas.microsoft.com/office/word/2010/wordprocessingDrawing" xmlns:wp="http://schemas.openxmlformats.org/drawingml/2006/wordprocessingDrawing" xmlns:w10="urn:schemas-microsoft-com:office:word" xmlns:w="http://schemas.openxmlformats.org/wordprocessingml/2006/main" xmlns:w14="http://schemas.microsoft.com/office/word/2010/wordml" xmlns:w15="http://schemas.microsoft.com/office/word/2012/wordml" xmlns:w16cex="http://schemas.microsoft.com/office/word/2018/wordml/cex" xmlns:w16cid="http://schemas.microsoft.com/office/word/2016/wordml/cid" xmlns:w16="http://schemas.microsoft.com/office/word/2018/wordml" xmlns:w16se="http://schemas.microsoft.com/office/word/2015/wordml/symex" xmlns:wpg="http://schemas.microsoft.com/office/word/2010/wordprocessingGroup" xmlns:wpi="http://schemas.microsoft.com/office/word/2010/wordprocessingInk" xmlns:wne="http://schemas.microsoft.com/office/word/2006/wordml" xmlns:wps="http://schemas.microsoft.com/office/word/2010/wordprocessingShape" mc:Ignorable="w14 w15 w16se w16cid w16 w16cex wp14">
+<w:ftr xmlns:wpc="http://schemas.microsoft.com/office/word/2010/wordprocessingCanvas" xmlns:cx="http://schemas.microsoft.com/office/drawing/2014/chartex" xmlns:cx1="http://schemas.microsoft.com/office/drawing/2015/9/8/chartex" xmlns:cx2="http://schemas.microsoft.com/office/drawing/2015/10/21/chartex" xmlns:cx3="http://schemas.microsoft.com/office/drawing/2016/5/9/chartex" xmlns:cx4="http://schemas.microsoft.com/office/drawing/2016/5/10/chartex" xmlns:cx5="http://schemas.microsoft.com/office/drawing/2016/5/11/chartex" xmlns:cx6="http://schemas.microsoft.com/office/drawing/2016/5/12/chartex" xmlns:cx7="http://schemas.microsoft.com/office/drawing/2016/5/13/chartex" xmlns:cx8="http://schemas.microsoft.com/office/drawing/2016/5/14/chartex" xmlns:mc="http://schemas.openxmlformats.org/markup-compatibility/2006" xmlns:aink="http://schemas.microsoft.com/office/drawing/2016/ink" xmlns:am3d="http://schemas.microsoft.com/office/drawing/2017/model3d" xmlns:o="urn:schemas-microsoft-com:office:office" xmlns:r="http://schemas.openxmlformats.org/officeDocument/2006/relationships" xmlns:m="http://schemas.openxmlformats.org/officeDocument/2006/math" xmlns:v="urn:schemas-microsoft-com:vml" xmlns:wp14="http://schemas.microsoft.com/office/word/2010/wordprocessingDrawing" xmlns:wp="http://schemas.openxmlformats.org/drawingml/2006/wordprocessingDrawing" xmlns:w10="urn:schemas-microsoft-com:office:word" xmlns:w="http://schemas.openxmlformats.org/wordprocessingml/2006/main" xmlns:w14="http://schemas.microsoft.com/office/word/2010/wordml" xmlns:w15="http://schemas.microsoft.com/office/word/2012/wordml" xmlns:w16cex="http://schemas.microsoft.com/office/word/2018/wordml/cex" xmlns:w16cid="http://schemas.microsoft.com/office/word/2016/wordml/cid" xmlns:w16="http://schemas.microsoft.com/office/word/2018/wordml" xmlns:w16sdtdh="http://schemas.microsoft.com/office/word/2020/wordml/sdtdatahash" xmlns:w16se="http://schemas.microsoft.com/office/word/2015/wordml/symex" xmlns:wpg="http://schemas.microsoft.com/office/word/2010/wordprocessingGroup" xmlns:wpi="http://schemas.microsoft.com/office/word/2010/wordprocessingInk" xmlns:wne="http://schemas.microsoft.com/office/word/2006/wordml" xmlns:wps="http://schemas.microsoft.com/office/word/2010/wordprocessingShape" mc:Ignorable="w14 w15 w16se w16cid w16 w16cex w16sdtdh wp14">
   <w:sdt>
     <w:sdtPr>
       <w:id w:val="-786121602"/>
@@ -856,7 +872,7 @@
 </file>
 
 <file path=word/footnotes.xml><?xml version="1.0" encoding="utf-8"?>
-<w:footnotes xmlns:wpc="http://schemas.microsoft.com/office/word/2010/wordprocessingCanvas" xmlns:cx="http://schemas.microsoft.com/office/drawing/2014/chartex" xmlns:cx1="http://schemas.microsoft.com/office/drawing/2015/9/8/chartex" xmlns:cx2="http://schemas.microsoft.com/office/drawing/2015/10/21/chartex" xmlns:cx3="http://schemas.microsoft.com/office/drawing/2016/5/9/chartex" xmlns:cx4="http://schemas.microsoft.com/office/drawing/2016/5/10/chartex" xmlns:cx5="http://schemas.microsoft.com/office/drawing/2016/5/11/chartex" xmlns:cx6="http://schemas.microsoft.com/office/drawing/2016/5/12/chartex" xmlns:cx7="http://schemas.microsoft.com/office/drawing/2016/5/13/chartex" xmlns:cx8="http://schemas.microsoft.com/office/drawing/2016/5/14/chartex" xmlns:mc="http://schemas.openxmlformats.org/markup-compatibility/2006" xmlns:aink="http://schemas.microsoft.com/office/drawing/2016/ink" xmlns:am3d="http://schemas.microsoft.com/office/drawing/2017/model3d" xmlns:o="urn:schemas-microsoft-com:office:office" xmlns:r="http://schemas.openxmlformats.org/officeDocument/2006/relationships" xmlns:m="http://schemas.openxmlformats.org/officeDocument/2006/math" xmlns:v="urn:schemas-microsoft-com:vml" xmlns:wp14="http://schemas.microsoft.com/office/word/2010/wordprocessingDrawing" xmlns:wp="http://schemas.openxmlformats.org/drawingml/2006/wordprocessingDrawing" xmlns:w10="urn:schemas-microsoft-com:office:word" xmlns:w="http://schemas.openxmlformats.org/wordprocessingml/2006/main" xmlns:w14="http://schemas.microsoft.com/office/word/2010/wordml" xmlns:w15="http://schemas.microsoft.com/office/word/2012/wordml" xmlns:w16cex="http://schemas.microsoft.com/office/word/2018/wordml/cex" xmlns:w16cid="http://schemas.microsoft.com/office/word/2016/wordml/cid" xmlns:w16="http://schemas.microsoft.com/office/word/2018/wordml" xmlns:w16se="http://schemas.microsoft.com/office/word/2015/wordml/symex" xmlns:wpg="http://schemas.microsoft.com/office/word/2010/wordprocessingGroup" xmlns:wpi="http://schemas.microsoft.com/office/word/2010/wordprocessingInk" xmlns:wne="http://schemas.microsoft.com/office/word/2006/wordml" xmlns:wps="http://schemas.microsoft.com/office/word/2010/wordprocessingShape" mc:Ignorable="w14 w15 w16se w16cid w16 w16cex wp14">
+<w:footnotes xmlns:wpc="http://schemas.microsoft.com/office/word/2010/wordprocessingCanvas" xmlns:cx="http://schemas.microsoft.com/office/drawing/2014/chartex" xmlns:cx1="http://schemas.microsoft.com/office/drawing/2015/9/8/chartex" xmlns:cx2="http://schemas.microsoft.com/office/drawing/2015/10/21/chartex" xmlns:cx3="http://schemas.microsoft.com/office/drawing/2016/5/9/chartex" xmlns:cx4="http://schemas.microsoft.com/office/drawing/2016/5/10/chartex" xmlns:cx5="http://schemas.microsoft.com/office/drawing/2016/5/11/chartex" xmlns:cx6="http://schemas.microsoft.com/office/drawing/2016/5/12/chartex" xmlns:cx7="http://schemas.microsoft.com/office/drawing/2016/5/13/chartex" xmlns:cx8="http://schemas.microsoft.com/office/drawing/2016/5/14/chartex" xmlns:mc="http://schemas.openxmlformats.org/markup-compatibility/2006" xmlns:aink="http://schemas.microsoft.com/office/drawing/2016/ink" xmlns:am3d="http://schemas.microsoft.com/office/drawing/2017/model3d" xmlns:o="urn:schemas-microsoft-com:office:office" xmlns:r="http://schemas.openxmlformats.org/officeDocument/2006/relationships" xmlns:m="http://schemas.openxmlformats.org/officeDocument/2006/math" xmlns:v="urn:schemas-microsoft-com:vml" xmlns:wp14="http://schemas.microsoft.com/office/word/2010/wordprocessingDrawing" xmlns:wp="http://schemas.openxmlformats.org/drawingml/2006/wordprocessingDrawing" xmlns:w10="urn:schemas-microsoft-com:office:word" xmlns:w="http://schemas.openxmlformats.org/wordprocessingml/2006/main" xmlns:w14="http://schemas.microsoft.com/office/word/2010/wordml" xmlns:w15="http://schemas.microsoft.com/office/word/2012/wordml" xmlns:w16cex="http://schemas.microsoft.com/office/word/2018/wordml/cex" xmlns:w16cid="http://schemas.microsoft.com/office/word/2016/wordml/cid" xmlns:w16="http://schemas.microsoft.com/office/word/2018/wordml" xmlns:w16sdtdh="http://schemas.microsoft.com/office/word/2020/wordml/sdtdatahash" xmlns:w16se="http://schemas.microsoft.com/office/word/2015/wordml/symex" xmlns:wpg="http://schemas.microsoft.com/office/word/2010/wordprocessingGroup" xmlns:wpi="http://schemas.microsoft.com/office/word/2010/wordprocessingInk" xmlns:wne="http://schemas.microsoft.com/office/word/2006/wordml" xmlns:wps="http://schemas.microsoft.com/office/word/2010/wordprocessingShape" mc:Ignorable="w14 w15 w16se w16cid w16 w16cex w16sdtdh wp14">
   <w:footnote w:type="separator" w:id="-1">
     <w:p>
       <w:r>
@@ -875,7 +891,7 @@
 </file>
 
 <file path=word/header1.xml><?xml version="1.0" encoding="utf-8"?>
-<w:hdr xmlns:wpc="http://schemas.microsoft.com/office/word/2010/wordprocessingCanvas" xmlns:cx="http://schemas.microsoft.com/office/drawing/2014/chartex" xmlns:cx1="http://schemas.microsoft.com/office/drawing/2015/9/8/chartex" xmlns:cx2="http://schemas.microsoft.com/office/drawing/2015/10/21/chartex" xmlns:cx3="http://schemas.microsoft.com/office/drawing/2016/5/9/chartex" xmlns:cx4="http://schemas.microsoft.com/office/drawing/2016/5/10/chartex" xmlns:cx5="http://schemas.microsoft.com/office/drawing/2016/5/11/chartex" xmlns:cx6="http://schemas.microsoft.com/office/drawing/2016/5/12/chartex" xmlns:cx7="http://schemas.microsoft.com/office/drawing/2016/5/13/chartex" xmlns:cx8="http://schemas.microsoft.com/office/drawing/2016/5/14/chartex" xmlns:mc="http://schemas.openxmlformats.org/markup-compatibility/2006" xmlns:aink="http://schemas.microsoft.com/office/drawing/2016/ink" xmlns:am3d="http://schemas.microsoft.com/office/drawing/2017/model3d" xmlns:o="urn:schemas-microsoft-com:office:office" xmlns:r="http://schemas.openxmlformats.org/officeDocument/2006/relationships" xmlns:m="http://schemas.openxmlformats.org/officeDocument/2006/math" xmlns:v="urn:schemas-microsoft-com:vml" xmlns:wp14="http://schemas.microsoft.com/office/word/2010/wordprocessingDrawing" xmlns:wp="http://schemas.openxmlformats.org/drawingml/2006/wordprocessingDrawing" xmlns:w10="urn:schemas-microsoft-com:office:word" xmlns:w="http://schemas.openxmlformats.org/wordprocessingml/2006/main" xmlns:w14="http://schemas.microsoft.com/office/word/2010/wordml" xmlns:w15="http://schemas.microsoft.com/office/word/2012/wordml" xmlns:w16cex="http://schemas.microsoft.com/office/word/2018/wordml/cex" xmlns:w16cid="http://schemas.microsoft.com/office/word/2016/wordml/cid" xmlns:w16="http://schemas.microsoft.com/office/word/2018/wordml" xmlns:w16se="http://schemas.microsoft.com/office/word/2015/wordml/symex" xmlns:wpg="http://schemas.microsoft.com/office/word/2010/wordprocessingGroup" xmlns:wpi="http://schemas.microsoft.com/office/word/2010/wordprocessingInk" xmlns:wne="http://schemas.microsoft.com/office/word/2006/wordml" xmlns:wps="http://schemas.microsoft.com/office/word/2010/wordprocessingShape" mc:Ignorable="w14 w15 w16se w16cid w16 w16cex wp14">
+<w:hdr xmlns:wpc="http://schemas.microsoft.com/office/word/2010/wordprocessingCanvas" xmlns:cx="http://schemas.microsoft.com/office/drawing/2014/chartex" xmlns:cx1="http://schemas.microsoft.com/office/drawing/2015/9/8/chartex" xmlns:cx2="http://schemas.microsoft.com/office/drawing/2015/10/21/chartex" xmlns:cx3="http://schemas.microsoft.com/office/drawing/2016/5/9/chartex" xmlns:cx4="http://schemas.microsoft.com/office/drawing/2016/5/10/chartex" xmlns:cx5="http://schemas.microsoft.com/office/drawing/2016/5/11/chartex" xmlns:cx6="http://schemas.microsoft.com/office/drawing/2016/5/12/chartex" xmlns:cx7="http://schemas.microsoft.com/office/drawing/2016/5/13/chartex" xmlns:cx8="http://schemas.microsoft.com/office/drawing/2016/5/14/chartex" xmlns:mc="http://schemas.openxmlformats.org/markup-compatibility/2006" xmlns:aink="http://schemas.microsoft.com/office/drawing/2016/ink" xmlns:am3d="http://schemas.microsoft.com/office/drawing/2017/model3d" xmlns:o="urn:schemas-microsoft-com:office:office" xmlns:r="http://schemas.openxmlformats.org/officeDocument/2006/relationships" xmlns:m="http://schemas.openxmlformats.org/officeDocument/2006/math" xmlns:v="urn:schemas-microsoft-com:vml" xmlns:wp14="http://schemas.microsoft.com/office/word/2010/wordprocessingDrawing" xmlns:wp="http://schemas.openxmlformats.org/drawingml/2006/wordprocessingDrawing" xmlns:w10="urn:schemas-microsoft-com:office:word" xmlns:w="http://schemas.openxmlformats.org/wordprocessingml/2006/main" xmlns:w14="http://schemas.microsoft.com/office/word/2010/wordml" xmlns:w15="http://schemas.microsoft.com/office/word/2012/wordml" xmlns:w16cex="http://schemas.microsoft.com/office/word/2018/wordml/cex" xmlns:w16cid="http://schemas.microsoft.com/office/word/2016/wordml/cid" xmlns:w16="http://schemas.microsoft.com/office/word/2018/wordml" xmlns:w16sdtdh="http://schemas.microsoft.com/office/word/2020/wordml/sdtdatahash" xmlns:w16se="http://schemas.microsoft.com/office/word/2015/wordml/symex" xmlns:wpg="http://schemas.microsoft.com/office/word/2010/wordprocessingGroup" xmlns:wpi="http://schemas.microsoft.com/office/word/2010/wordprocessingInk" xmlns:wne="http://schemas.microsoft.com/office/word/2006/wordml" xmlns:wps="http://schemas.microsoft.com/office/word/2010/wordprocessingShape" mc:Ignorable="w14 w15 w16se w16cid w16 w16cex w16sdtdh wp14">
   <w:tbl>
     <w:tblPr>
       <w:tblStyle w:val="TableGrid"/>
@@ -1413,7 +1429,7 @@
 </file>
 
 <file path=word/styles.xml><?xml version="1.0" encoding="utf-8"?>
-<w:styles xmlns:mc="http://schemas.openxmlformats.org/markup-compatibility/2006" xmlns:r="http://schemas.openxmlformats.org/officeDocument/2006/relationships" xmlns:w="http://schemas.openxmlformats.org/wordprocessingml/2006/main" xmlns:w14="http://schemas.microsoft.com/office/word/2010/wordml" xmlns:w15="http://schemas.microsoft.com/office/word/2012/wordml" xmlns:w16cex="http://schemas.microsoft.com/office/word/2018/wordml/cex" xmlns:w16cid="http://schemas.microsoft.com/office/word/2016/wordml/cid" xmlns:w16="http://schemas.microsoft.com/office/word/2018/wordml" xmlns:w16se="http://schemas.microsoft.com/office/word/2015/wordml/symex" mc:Ignorable="w14 w15 w16se w16cid w16 w16cex">
+<w:styles xmlns:mc="http://schemas.openxmlformats.org/markup-compatibility/2006" xmlns:r="http://schemas.openxmlformats.org/officeDocument/2006/relationships" xmlns:w="http://schemas.openxmlformats.org/wordprocessingml/2006/main" xmlns:w14="http://schemas.microsoft.com/office/word/2010/wordml" xmlns:w15="http://schemas.microsoft.com/office/word/2012/wordml" xmlns:w16cex="http://schemas.microsoft.com/office/word/2018/wordml/cex" xmlns:w16cid="http://schemas.microsoft.com/office/word/2016/wordml/cid" xmlns:w16="http://schemas.microsoft.com/office/word/2018/wordml" xmlns:w16sdtdh="http://schemas.microsoft.com/office/word/2020/wordml/sdtdatahash" xmlns:w16se="http://schemas.microsoft.com/office/word/2015/wordml/symex" mc:Ignorable="w14 w15 w16se w16cid w16 w16cex w16sdtdh">
   <w:docDefaults>
     <w:rPrDefault>
       <w:rPr>

</xml_diff>

<commit_message>
Add Laboratory Tests export for AB#12267.  (#3254)
* Add Laboratory Tests export for AB#12267.

* Code review and unit test changes for AB#12267.
</commit_message>
<xml_diff>
--- a/Apps/WebClient/src/Server/Assets/Templates/LaboratoryReport.docx
+++ b/Apps/WebClient/src/Server/Assets/Templates/LaboratoryReport.docx
@@ -1,6 +1,6 @@
 
 <file path=word/document.xml><?xml version="1.0" encoding="utf-8"?>
-<w:document xmlns:wpc="http://schemas.microsoft.com/office/word/2010/wordprocessingCanvas" xmlns:cx="http://schemas.microsoft.com/office/drawing/2014/chartex" xmlns:cx1="http://schemas.microsoft.com/office/drawing/2015/9/8/chartex" xmlns:cx2="http://schemas.microsoft.com/office/drawing/2015/10/21/chartex" xmlns:cx3="http://schemas.microsoft.com/office/drawing/2016/5/9/chartex" xmlns:cx4="http://schemas.microsoft.com/office/drawing/2016/5/10/chartex" xmlns:cx5="http://schemas.microsoft.com/office/drawing/2016/5/11/chartex" xmlns:cx6="http://schemas.microsoft.com/office/drawing/2016/5/12/chartex" xmlns:cx7="http://schemas.microsoft.com/office/drawing/2016/5/13/chartex" xmlns:cx8="http://schemas.microsoft.com/office/drawing/2016/5/14/chartex" xmlns:mc="http://schemas.openxmlformats.org/markup-compatibility/2006" xmlns:aink="http://schemas.microsoft.com/office/drawing/2016/ink" xmlns:am3d="http://schemas.microsoft.com/office/drawing/2017/model3d" xmlns:o="urn:schemas-microsoft-com:office:office" xmlns:r="http://schemas.openxmlformats.org/officeDocument/2006/relationships" xmlns:m="http://schemas.openxmlformats.org/officeDocument/2006/math" xmlns:v="urn:schemas-microsoft-com:vml" xmlns:wp14="http://schemas.microsoft.com/office/word/2010/wordprocessingDrawing" xmlns:wp="http://schemas.openxmlformats.org/drawingml/2006/wordprocessingDrawing" xmlns:w10="urn:schemas-microsoft-com:office:word" xmlns:w="http://schemas.openxmlformats.org/wordprocessingml/2006/main" xmlns:w14="http://schemas.microsoft.com/office/word/2010/wordml" xmlns:w15="http://schemas.microsoft.com/office/word/2012/wordml" xmlns:w16cex="http://schemas.microsoft.com/office/word/2018/wordml/cex" xmlns:w16cid="http://schemas.microsoft.com/office/word/2016/wordml/cid" xmlns:w16="http://schemas.microsoft.com/office/word/2018/wordml" xmlns:w16se="http://schemas.microsoft.com/office/word/2015/wordml/symex" xmlns:wpg="http://schemas.microsoft.com/office/word/2010/wordprocessingGroup" xmlns:wpi="http://schemas.microsoft.com/office/word/2010/wordprocessingInk" xmlns:wne="http://schemas.microsoft.com/office/word/2006/wordml" xmlns:wps="http://schemas.microsoft.com/office/word/2010/wordprocessingShape" mc:Ignorable="w14 w15 w16se w16cid w16 w16cex wp14">
+<w:document xmlns:wpc="http://schemas.microsoft.com/office/word/2010/wordprocessingCanvas" xmlns:cx="http://schemas.microsoft.com/office/drawing/2014/chartex" xmlns:cx1="http://schemas.microsoft.com/office/drawing/2015/9/8/chartex" xmlns:cx2="http://schemas.microsoft.com/office/drawing/2015/10/21/chartex" xmlns:cx3="http://schemas.microsoft.com/office/drawing/2016/5/9/chartex" xmlns:cx4="http://schemas.microsoft.com/office/drawing/2016/5/10/chartex" xmlns:cx5="http://schemas.microsoft.com/office/drawing/2016/5/11/chartex" xmlns:cx6="http://schemas.microsoft.com/office/drawing/2016/5/12/chartex" xmlns:cx7="http://schemas.microsoft.com/office/drawing/2016/5/13/chartex" xmlns:cx8="http://schemas.microsoft.com/office/drawing/2016/5/14/chartex" xmlns:mc="http://schemas.openxmlformats.org/markup-compatibility/2006" xmlns:aink="http://schemas.microsoft.com/office/drawing/2016/ink" xmlns:am3d="http://schemas.microsoft.com/office/drawing/2017/model3d" xmlns:o="urn:schemas-microsoft-com:office:office" xmlns:r="http://schemas.openxmlformats.org/officeDocument/2006/relationships" xmlns:m="http://schemas.openxmlformats.org/officeDocument/2006/math" xmlns:v="urn:schemas-microsoft-com:vml" xmlns:wp14="http://schemas.microsoft.com/office/word/2010/wordprocessingDrawing" xmlns:wp="http://schemas.openxmlformats.org/drawingml/2006/wordprocessingDrawing" xmlns:w10="urn:schemas-microsoft-com:office:word" xmlns:w="http://schemas.openxmlformats.org/wordprocessingml/2006/main" xmlns:w14="http://schemas.microsoft.com/office/word/2010/wordml" xmlns:w15="http://schemas.microsoft.com/office/word/2012/wordml" xmlns:w16cex="http://schemas.microsoft.com/office/word/2018/wordml/cex" xmlns:w16cid="http://schemas.microsoft.com/office/word/2016/wordml/cid" xmlns:w16="http://schemas.microsoft.com/office/word/2018/wordml" xmlns:w16sdtdh="http://schemas.microsoft.com/office/word/2020/wordml/sdtdatahash" xmlns:w16se="http://schemas.microsoft.com/office/word/2015/wordml/symex" xmlns:wpg="http://schemas.microsoft.com/office/word/2010/wordprocessingGroup" xmlns:wpi="http://schemas.microsoft.com/office/word/2010/wordprocessingInk" xmlns:wne="http://schemas.microsoft.com/office/word/2006/wordml" xmlns:wps="http://schemas.microsoft.com/office/word/2010/wordprocessingShape" mc:Ignorable="w14 w15 w16se w16cid w16 w16cex w16sdtdh wp14">
   <w:body>
     <w:tbl>
       <w:tblPr>
@@ -199,14 +199,18 @@
             <w:r>
               <w:t xml:space="preserve"> </w:t>
             </w:r>
-            <w:proofErr w:type="spellStart"/>
-            <w:r>
-              <w:rPr>
-                <w:rFonts w:ascii="Myriad-Pro, Calibri, Arial" w:hAnsi="Myriad-Pro, Calibri, Arial"/>
-              </w:rPr>
-              <w:t>collectionDateTime</w:t>
-            </w:r>
-            <w:proofErr w:type="spellEnd"/>
+            <w:r>
+              <w:rPr>
+                <w:rFonts w:ascii="Myriad-Pro, Calibri, Arial" w:hAnsi="Myriad-Pro, Calibri, Arial"/>
+              </w:rPr>
+              <w:t>d</w:t>
+            </w:r>
+            <w:r>
+              <w:rPr>
+                <w:rFonts w:ascii="Myriad-Pro, Calibri, Arial" w:hAnsi="Myriad-Pro, Calibri, Arial"/>
+              </w:rPr>
+              <w:t>ate</w:t>
+            </w:r>
             <w:r>
               <w:rPr>
                 <w:rFonts w:ascii="Myriad-Pro, Calibri, Arial" w:hAnsi="Myriad-Pro, Calibri, Arial"/>
@@ -234,6 +238,7 @@
               <w:t>{</w:t>
             </w:r>
             <w:proofErr w:type="spellStart"/>
+            <w:proofErr w:type="gramStart"/>
             <w:r>
               <w:rPr>
                 <w:rFonts w:ascii="Myriad-Pro, Calibri, Arial" w:hAnsi="Myriad-Pro, Calibri, Arial"/>
@@ -241,6 +246,7 @@
               <w:t>d.records</w:t>
             </w:r>
             <w:proofErr w:type="spellEnd"/>
+            <w:proofErr w:type="gramEnd"/>
             <w:r>
               <w:rPr>
                 <w:rFonts w:ascii="Myriad-Pro, Calibri, Arial" w:hAnsi="Myriad-Pro, Calibri, Arial"/>
@@ -261,14 +267,12 @@
               </w:rPr>
               <w:t>].</w:t>
             </w:r>
-            <w:proofErr w:type="spellStart"/>
-            <w:r>
-              <w:rPr>
-                <w:rFonts w:ascii="Myriad-Pro, Calibri, Arial" w:hAnsi="Myriad-Pro, Calibri, Arial"/>
-              </w:rPr>
-              <w:t>batteryType</w:t>
-            </w:r>
-            <w:proofErr w:type="spellEnd"/>
+            <w:r>
+              <w:rPr>
+                <w:rFonts w:ascii="Myriad-Pro, Calibri, Arial" w:hAnsi="Myriad-Pro, Calibri, Arial"/>
+              </w:rPr>
+              <w:t>test</w:t>
+            </w:r>
             <w:r>
               <w:rPr>
                 <w:rFonts w:ascii="Myriad-Pro, Calibri, Arial" w:hAnsi="Myriad-Pro, Calibri, Arial"/>
@@ -385,14 +389,18 @@
             <w:r>
               <w:t xml:space="preserve"> </w:t>
             </w:r>
-            <w:proofErr w:type="spellStart"/>
-            <w:r>
-              <w:rPr>
-                <w:rFonts w:ascii="Myriad-Pro, Calibri, Arial" w:hAnsi="Myriad-Pro, Calibri, Arial"/>
-              </w:rPr>
-              <w:t>testStatus</w:t>
-            </w:r>
-            <w:proofErr w:type="spellEnd"/>
+            <w:r>
+              <w:rPr>
+                <w:rFonts w:ascii="Myriad-Pro, Calibri, Arial" w:hAnsi="Myriad-Pro, Calibri, Arial"/>
+              </w:rPr>
+              <w:t>s</w:t>
+            </w:r>
+            <w:r>
+              <w:rPr>
+                <w:rFonts w:ascii="Myriad-Pro, Calibri, Arial" w:hAnsi="Myriad-Pro, Calibri, Arial"/>
+              </w:rPr>
+              <w:t>tatus</w:t>
+            </w:r>
             <w:r>
               <w:rPr>
                 <w:rFonts w:ascii="Myriad-Pro, Calibri, Arial" w:hAnsi="Myriad-Pro, Calibri, Arial"/>
@@ -441,14 +449,18 @@
             <w:r>
               <w:t xml:space="preserve"> </w:t>
             </w:r>
-            <w:proofErr w:type="spellStart"/>
-            <w:r>
-              <w:rPr>
-                <w:rFonts w:ascii="Myriad-Pro, Calibri, Arial" w:hAnsi="Myriad-Pro, Calibri, Arial"/>
-              </w:rPr>
-              <w:t>collectionDateTime</w:t>
-            </w:r>
-            <w:proofErr w:type="spellEnd"/>
+            <w:r>
+              <w:rPr>
+                <w:rFonts w:ascii="Myriad-Pro, Calibri, Arial" w:hAnsi="Myriad-Pro, Calibri, Arial"/>
+              </w:rPr>
+              <w:t>d</w:t>
+            </w:r>
+            <w:r>
+              <w:rPr>
+                <w:rFonts w:ascii="Myriad-Pro, Calibri, Arial" w:hAnsi="Myriad-Pro, Calibri, Arial"/>
+              </w:rPr>
+              <w:t>ate</w:t>
+            </w:r>
             <w:r>
               <w:rPr>
                 <w:rFonts w:ascii="Myriad-Pro, Calibri, Arial" w:hAnsi="Myriad-Pro, Calibri, Arial"/>
@@ -476,6 +488,7 @@
               <w:t>{</w:t>
             </w:r>
             <w:proofErr w:type="spellStart"/>
+            <w:proofErr w:type="gramStart"/>
             <w:r>
               <w:rPr>
                 <w:rFonts w:ascii="Myriad-Pro, Calibri, Arial" w:hAnsi="Myriad-Pro, Calibri, Arial"/>
@@ -483,20 +496,19 @@
               <w:t>d.records</w:t>
             </w:r>
             <w:proofErr w:type="spellEnd"/>
+            <w:proofErr w:type="gramEnd"/>
             <w:r>
               <w:rPr>
                 <w:rFonts w:ascii="Myriad-Pro, Calibri, Arial" w:hAnsi="Myriad-Pro, Calibri, Arial"/>
               </w:rPr>
               <w:t>[i+1].</w:t>
             </w:r>
-            <w:proofErr w:type="spellStart"/>
-            <w:r>
-              <w:rPr>
-                <w:rFonts w:ascii="Myriad-Pro, Calibri, Arial" w:hAnsi="Myriad-Pro, Calibri, Arial"/>
-              </w:rPr>
-              <w:t>batteryType</w:t>
-            </w:r>
-            <w:proofErr w:type="spellEnd"/>
+            <w:r>
+              <w:rPr>
+                <w:rFonts w:ascii="Myriad-Pro, Calibri, Arial" w:hAnsi="Myriad-Pro, Calibri, Arial"/>
+              </w:rPr>
+              <w:t>test</w:t>
+            </w:r>
             <w:r>
               <w:rPr>
                 <w:rFonts w:ascii="Myriad-Pro, Calibri, Arial" w:hAnsi="Myriad-Pro, Calibri, Arial"/>
@@ -585,14 +597,18 @@
             <w:r>
               <w:t xml:space="preserve"> </w:t>
             </w:r>
-            <w:proofErr w:type="spellStart"/>
-            <w:r>
-              <w:rPr>
-                <w:rFonts w:ascii="Myriad-Pro, Calibri, Arial" w:hAnsi="Myriad-Pro, Calibri, Arial"/>
-              </w:rPr>
-              <w:t>testStatus</w:t>
-            </w:r>
-            <w:proofErr w:type="spellEnd"/>
+            <w:r>
+              <w:rPr>
+                <w:rFonts w:ascii="Myriad-Pro, Calibri, Arial" w:hAnsi="Myriad-Pro, Calibri, Arial"/>
+              </w:rPr>
+              <w:t>s</w:t>
+            </w:r>
+            <w:r>
+              <w:rPr>
+                <w:rFonts w:ascii="Myriad-Pro, Calibri, Arial" w:hAnsi="Myriad-Pro, Calibri, Arial"/>
+              </w:rPr>
+              <w:t>tatus</w:t>
+            </w:r>
             <w:r>
               <w:rPr>
                 <w:rFonts w:ascii="Myriad-Pro, Calibri, Arial" w:hAnsi="Myriad-Pro, Calibri, Arial"/>
@@ -681,7 +697,7 @@
 </file>
 
 <file path=word/endnotes.xml><?xml version="1.0" encoding="utf-8"?>
-<w:endnotes xmlns:wpc="http://schemas.microsoft.com/office/word/2010/wordprocessingCanvas" xmlns:cx="http://schemas.microsoft.com/office/drawing/2014/chartex" xmlns:cx1="http://schemas.microsoft.com/office/drawing/2015/9/8/chartex" xmlns:cx2="http://schemas.microsoft.com/office/drawing/2015/10/21/chartex" xmlns:cx3="http://schemas.microsoft.com/office/drawing/2016/5/9/chartex" xmlns:cx4="http://schemas.microsoft.com/office/drawing/2016/5/10/chartex" xmlns:cx5="http://schemas.microsoft.com/office/drawing/2016/5/11/chartex" xmlns:cx6="http://schemas.microsoft.com/office/drawing/2016/5/12/chartex" xmlns:cx7="http://schemas.microsoft.com/office/drawing/2016/5/13/chartex" xmlns:cx8="http://schemas.microsoft.com/office/drawing/2016/5/14/chartex" xmlns:mc="http://schemas.openxmlformats.org/markup-compatibility/2006" xmlns:aink="http://schemas.microsoft.com/office/drawing/2016/ink" xmlns:am3d="http://schemas.microsoft.com/office/drawing/2017/model3d" xmlns:o="urn:schemas-microsoft-com:office:office" xmlns:r="http://schemas.openxmlformats.org/officeDocument/2006/relationships" xmlns:m="http://schemas.openxmlformats.org/officeDocument/2006/math" xmlns:v="urn:schemas-microsoft-com:vml" xmlns:wp14="http://schemas.microsoft.com/office/word/2010/wordprocessingDrawing" xmlns:wp="http://schemas.openxmlformats.org/drawingml/2006/wordprocessingDrawing" xmlns:w10="urn:schemas-microsoft-com:office:word" xmlns:w="http://schemas.openxmlformats.org/wordprocessingml/2006/main" xmlns:w14="http://schemas.microsoft.com/office/word/2010/wordml" xmlns:w15="http://schemas.microsoft.com/office/word/2012/wordml" xmlns:w16cex="http://schemas.microsoft.com/office/word/2018/wordml/cex" xmlns:w16cid="http://schemas.microsoft.com/office/word/2016/wordml/cid" xmlns:w16="http://schemas.microsoft.com/office/word/2018/wordml" xmlns:w16se="http://schemas.microsoft.com/office/word/2015/wordml/symex" xmlns:wpg="http://schemas.microsoft.com/office/word/2010/wordprocessingGroup" xmlns:wpi="http://schemas.microsoft.com/office/word/2010/wordprocessingInk" xmlns:wne="http://schemas.microsoft.com/office/word/2006/wordml" xmlns:wps="http://schemas.microsoft.com/office/word/2010/wordprocessingShape" mc:Ignorable="w14 w15 w16se w16cid w16 w16cex wp14">
+<w:endnotes xmlns:wpc="http://schemas.microsoft.com/office/word/2010/wordprocessingCanvas" xmlns:cx="http://schemas.microsoft.com/office/drawing/2014/chartex" xmlns:cx1="http://schemas.microsoft.com/office/drawing/2015/9/8/chartex" xmlns:cx2="http://schemas.microsoft.com/office/drawing/2015/10/21/chartex" xmlns:cx3="http://schemas.microsoft.com/office/drawing/2016/5/9/chartex" xmlns:cx4="http://schemas.microsoft.com/office/drawing/2016/5/10/chartex" xmlns:cx5="http://schemas.microsoft.com/office/drawing/2016/5/11/chartex" xmlns:cx6="http://schemas.microsoft.com/office/drawing/2016/5/12/chartex" xmlns:cx7="http://schemas.microsoft.com/office/drawing/2016/5/13/chartex" xmlns:cx8="http://schemas.microsoft.com/office/drawing/2016/5/14/chartex" xmlns:mc="http://schemas.openxmlformats.org/markup-compatibility/2006" xmlns:aink="http://schemas.microsoft.com/office/drawing/2016/ink" xmlns:am3d="http://schemas.microsoft.com/office/drawing/2017/model3d" xmlns:o="urn:schemas-microsoft-com:office:office" xmlns:r="http://schemas.openxmlformats.org/officeDocument/2006/relationships" xmlns:m="http://schemas.openxmlformats.org/officeDocument/2006/math" xmlns:v="urn:schemas-microsoft-com:vml" xmlns:wp14="http://schemas.microsoft.com/office/word/2010/wordprocessingDrawing" xmlns:wp="http://schemas.openxmlformats.org/drawingml/2006/wordprocessingDrawing" xmlns:w10="urn:schemas-microsoft-com:office:word" xmlns:w="http://schemas.openxmlformats.org/wordprocessingml/2006/main" xmlns:w14="http://schemas.microsoft.com/office/word/2010/wordml" xmlns:w15="http://schemas.microsoft.com/office/word/2012/wordml" xmlns:w16cex="http://schemas.microsoft.com/office/word/2018/wordml/cex" xmlns:w16cid="http://schemas.microsoft.com/office/word/2016/wordml/cid" xmlns:w16="http://schemas.microsoft.com/office/word/2018/wordml" xmlns:w16sdtdh="http://schemas.microsoft.com/office/word/2020/wordml/sdtdatahash" xmlns:w16se="http://schemas.microsoft.com/office/word/2015/wordml/symex" xmlns:wpg="http://schemas.microsoft.com/office/word/2010/wordprocessingGroup" xmlns:wpi="http://schemas.microsoft.com/office/word/2010/wordprocessingInk" xmlns:wne="http://schemas.microsoft.com/office/word/2006/wordml" xmlns:wps="http://schemas.microsoft.com/office/word/2010/wordprocessingShape" mc:Ignorable="w14 w15 w16se w16cid w16 w16cex w16sdtdh wp14">
   <w:endnote w:type="separator" w:id="-1">
     <w:p>
       <w:r>
@@ -700,7 +716,7 @@
 </file>
 
 <file path=word/footer1.xml><?xml version="1.0" encoding="utf-8"?>
-<w:ftr xmlns:wpc="http://schemas.microsoft.com/office/word/2010/wordprocessingCanvas" xmlns:cx="http://schemas.microsoft.com/office/drawing/2014/chartex" xmlns:cx1="http://schemas.microsoft.com/office/drawing/2015/9/8/chartex" xmlns:cx2="http://schemas.microsoft.com/office/drawing/2015/10/21/chartex" xmlns:cx3="http://schemas.microsoft.com/office/drawing/2016/5/9/chartex" xmlns:cx4="http://schemas.microsoft.com/office/drawing/2016/5/10/chartex" xmlns:cx5="http://schemas.microsoft.com/office/drawing/2016/5/11/chartex" xmlns:cx6="http://schemas.microsoft.com/office/drawing/2016/5/12/chartex" xmlns:cx7="http://schemas.microsoft.com/office/drawing/2016/5/13/chartex" xmlns:cx8="http://schemas.microsoft.com/office/drawing/2016/5/14/chartex" xmlns:mc="http://schemas.openxmlformats.org/markup-compatibility/2006" xmlns:aink="http://schemas.microsoft.com/office/drawing/2016/ink" xmlns:am3d="http://schemas.microsoft.com/office/drawing/2017/model3d" xmlns:o="urn:schemas-microsoft-com:office:office" xmlns:r="http://schemas.openxmlformats.org/officeDocument/2006/relationships" xmlns:m="http://schemas.openxmlformats.org/officeDocument/2006/math" xmlns:v="urn:schemas-microsoft-com:vml" xmlns:wp14="http://schemas.microsoft.com/office/word/2010/wordprocessingDrawing" xmlns:wp="http://schemas.openxmlformats.org/drawingml/2006/wordprocessingDrawing" xmlns:w10="urn:schemas-microsoft-com:office:word" xmlns:w="http://schemas.openxmlformats.org/wordprocessingml/2006/main" xmlns:w14="http://schemas.microsoft.com/office/word/2010/wordml" xmlns:w15="http://schemas.microsoft.com/office/word/2012/wordml" xmlns:w16cex="http://schemas.microsoft.com/office/word/2018/wordml/cex" xmlns:w16cid="http://schemas.microsoft.com/office/word/2016/wordml/cid" xmlns:w16="http://schemas.microsoft.com/office/word/2018/wordml" xmlns:w16se="http://schemas.microsoft.com/office/word/2015/wordml/symex" xmlns:wpg="http://schemas.microsoft.com/office/word/2010/wordprocessingGroup" xmlns:wpi="http://schemas.microsoft.com/office/word/2010/wordprocessingInk" xmlns:wne="http://schemas.microsoft.com/office/word/2006/wordml" xmlns:wps="http://schemas.microsoft.com/office/word/2010/wordprocessingShape" mc:Ignorable="w14 w15 w16se w16cid w16 w16cex wp14">
+<w:ftr xmlns:wpc="http://schemas.microsoft.com/office/word/2010/wordprocessingCanvas" xmlns:cx="http://schemas.microsoft.com/office/drawing/2014/chartex" xmlns:cx1="http://schemas.microsoft.com/office/drawing/2015/9/8/chartex" xmlns:cx2="http://schemas.microsoft.com/office/drawing/2015/10/21/chartex" xmlns:cx3="http://schemas.microsoft.com/office/drawing/2016/5/9/chartex" xmlns:cx4="http://schemas.microsoft.com/office/drawing/2016/5/10/chartex" xmlns:cx5="http://schemas.microsoft.com/office/drawing/2016/5/11/chartex" xmlns:cx6="http://schemas.microsoft.com/office/drawing/2016/5/12/chartex" xmlns:cx7="http://schemas.microsoft.com/office/drawing/2016/5/13/chartex" xmlns:cx8="http://schemas.microsoft.com/office/drawing/2016/5/14/chartex" xmlns:mc="http://schemas.openxmlformats.org/markup-compatibility/2006" xmlns:aink="http://schemas.microsoft.com/office/drawing/2016/ink" xmlns:am3d="http://schemas.microsoft.com/office/drawing/2017/model3d" xmlns:o="urn:schemas-microsoft-com:office:office" xmlns:r="http://schemas.openxmlformats.org/officeDocument/2006/relationships" xmlns:m="http://schemas.openxmlformats.org/officeDocument/2006/math" xmlns:v="urn:schemas-microsoft-com:vml" xmlns:wp14="http://schemas.microsoft.com/office/word/2010/wordprocessingDrawing" xmlns:wp="http://schemas.openxmlformats.org/drawingml/2006/wordprocessingDrawing" xmlns:w10="urn:schemas-microsoft-com:office:word" xmlns:w="http://schemas.openxmlformats.org/wordprocessingml/2006/main" xmlns:w14="http://schemas.microsoft.com/office/word/2010/wordml" xmlns:w15="http://schemas.microsoft.com/office/word/2012/wordml" xmlns:w16cex="http://schemas.microsoft.com/office/word/2018/wordml/cex" xmlns:w16cid="http://schemas.microsoft.com/office/word/2016/wordml/cid" xmlns:w16="http://schemas.microsoft.com/office/word/2018/wordml" xmlns:w16sdtdh="http://schemas.microsoft.com/office/word/2020/wordml/sdtdatahash" xmlns:w16se="http://schemas.microsoft.com/office/word/2015/wordml/symex" xmlns:wpg="http://schemas.microsoft.com/office/word/2010/wordprocessingGroup" xmlns:wpi="http://schemas.microsoft.com/office/word/2010/wordprocessingInk" xmlns:wne="http://schemas.microsoft.com/office/word/2006/wordml" xmlns:wps="http://schemas.microsoft.com/office/word/2010/wordprocessingShape" mc:Ignorable="w14 w15 w16se w16cid w16 w16cex w16sdtdh wp14">
   <w:p>
     <w:pPr>
       <w:pStyle w:val="Footer"/>
@@ -711,7 +727,7 @@
 </file>
 
 <file path=word/footer2.xml><?xml version="1.0" encoding="utf-8"?>
-<w:ftr xmlns:wpc="http://schemas.microsoft.com/office/word/2010/wordprocessingCanvas" xmlns:cx="http://schemas.microsoft.com/office/drawing/2014/chartex" xmlns:cx1="http://schemas.microsoft.com/office/drawing/2015/9/8/chartex" xmlns:cx2="http://schemas.microsoft.com/office/drawing/2015/10/21/chartex" xmlns:cx3="http://schemas.microsoft.com/office/drawing/2016/5/9/chartex" xmlns:cx4="http://schemas.microsoft.com/office/drawing/2016/5/10/chartex" xmlns:cx5="http://schemas.microsoft.com/office/drawing/2016/5/11/chartex" xmlns:cx6="http://schemas.microsoft.com/office/drawing/2016/5/12/chartex" xmlns:cx7="http://schemas.microsoft.com/office/drawing/2016/5/13/chartex" xmlns:cx8="http://schemas.microsoft.com/office/drawing/2016/5/14/chartex" xmlns:mc="http://schemas.openxmlformats.org/markup-compatibility/2006" xmlns:aink="http://schemas.microsoft.com/office/drawing/2016/ink" xmlns:am3d="http://schemas.microsoft.com/office/drawing/2017/model3d" xmlns:o="urn:schemas-microsoft-com:office:office" xmlns:r="http://schemas.openxmlformats.org/officeDocument/2006/relationships" xmlns:m="http://schemas.openxmlformats.org/officeDocument/2006/math" xmlns:v="urn:schemas-microsoft-com:vml" xmlns:wp14="http://schemas.microsoft.com/office/word/2010/wordprocessingDrawing" xmlns:wp="http://schemas.openxmlformats.org/drawingml/2006/wordprocessingDrawing" xmlns:w10="urn:schemas-microsoft-com:office:word" xmlns:w="http://schemas.openxmlformats.org/wordprocessingml/2006/main" xmlns:w14="http://schemas.microsoft.com/office/word/2010/wordml" xmlns:w15="http://schemas.microsoft.com/office/word/2012/wordml" xmlns:w16cex="http://schemas.microsoft.com/office/word/2018/wordml/cex" xmlns:w16cid="http://schemas.microsoft.com/office/word/2016/wordml/cid" xmlns:w16="http://schemas.microsoft.com/office/word/2018/wordml" xmlns:w16se="http://schemas.microsoft.com/office/word/2015/wordml/symex" xmlns:wpg="http://schemas.microsoft.com/office/word/2010/wordprocessingGroup" xmlns:wpi="http://schemas.microsoft.com/office/word/2010/wordprocessingInk" xmlns:wne="http://schemas.microsoft.com/office/word/2006/wordml" xmlns:wps="http://schemas.microsoft.com/office/word/2010/wordprocessingShape" mc:Ignorable="w14 w15 w16se w16cid w16 w16cex wp14">
+<w:ftr xmlns:wpc="http://schemas.microsoft.com/office/word/2010/wordprocessingCanvas" xmlns:cx="http://schemas.microsoft.com/office/drawing/2014/chartex" xmlns:cx1="http://schemas.microsoft.com/office/drawing/2015/9/8/chartex" xmlns:cx2="http://schemas.microsoft.com/office/drawing/2015/10/21/chartex" xmlns:cx3="http://schemas.microsoft.com/office/drawing/2016/5/9/chartex" xmlns:cx4="http://schemas.microsoft.com/office/drawing/2016/5/10/chartex" xmlns:cx5="http://schemas.microsoft.com/office/drawing/2016/5/11/chartex" xmlns:cx6="http://schemas.microsoft.com/office/drawing/2016/5/12/chartex" xmlns:cx7="http://schemas.microsoft.com/office/drawing/2016/5/13/chartex" xmlns:cx8="http://schemas.microsoft.com/office/drawing/2016/5/14/chartex" xmlns:mc="http://schemas.openxmlformats.org/markup-compatibility/2006" xmlns:aink="http://schemas.microsoft.com/office/drawing/2016/ink" xmlns:am3d="http://schemas.microsoft.com/office/drawing/2017/model3d" xmlns:o="urn:schemas-microsoft-com:office:office" xmlns:r="http://schemas.openxmlformats.org/officeDocument/2006/relationships" xmlns:m="http://schemas.openxmlformats.org/officeDocument/2006/math" xmlns:v="urn:schemas-microsoft-com:vml" xmlns:wp14="http://schemas.microsoft.com/office/word/2010/wordprocessingDrawing" xmlns:wp="http://schemas.openxmlformats.org/drawingml/2006/wordprocessingDrawing" xmlns:w10="urn:schemas-microsoft-com:office:word" xmlns:w="http://schemas.openxmlformats.org/wordprocessingml/2006/main" xmlns:w14="http://schemas.microsoft.com/office/word/2010/wordml" xmlns:w15="http://schemas.microsoft.com/office/word/2012/wordml" xmlns:w16cex="http://schemas.microsoft.com/office/word/2018/wordml/cex" xmlns:w16cid="http://schemas.microsoft.com/office/word/2016/wordml/cid" xmlns:w16="http://schemas.microsoft.com/office/word/2018/wordml" xmlns:w16sdtdh="http://schemas.microsoft.com/office/word/2020/wordml/sdtdatahash" xmlns:w16se="http://schemas.microsoft.com/office/word/2015/wordml/symex" xmlns:wpg="http://schemas.microsoft.com/office/word/2010/wordprocessingGroup" xmlns:wpi="http://schemas.microsoft.com/office/word/2010/wordprocessingInk" xmlns:wne="http://schemas.microsoft.com/office/word/2006/wordml" xmlns:wps="http://schemas.microsoft.com/office/word/2010/wordprocessingShape" mc:Ignorable="w14 w15 w16se w16cid w16 w16cex w16sdtdh wp14">
   <w:sdt>
     <w:sdtPr>
       <w:id w:val="-786121602"/>
@@ -856,7 +872,7 @@
 </file>
 
 <file path=word/footnotes.xml><?xml version="1.0" encoding="utf-8"?>
-<w:footnotes xmlns:wpc="http://schemas.microsoft.com/office/word/2010/wordprocessingCanvas" xmlns:cx="http://schemas.microsoft.com/office/drawing/2014/chartex" xmlns:cx1="http://schemas.microsoft.com/office/drawing/2015/9/8/chartex" xmlns:cx2="http://schemas.microsoft.com/office/drawing/2015/10/21/chartex" xmlns:cx3="http://schemas.microsoft.com/office/drawing/2016/5/9/chartex" xmlns:cx4="http://schemas.microsoft.com/office/drawing/2016/5/10/chartex" xmlns:cx5="http://schemas.microsoft.com/office/drawing/2016/5/11/chartex" xmlns:cx6="http://schemas.microsoft.com/office/drawing/2016/5/12/chartex" xmlns:cx7="http://schemas.microsoft.com/office/drawing/2016/5/13/chartex" xmlns:cx8="http://schemas.microsoft.com/office/drawing/2016/5/14/chartex" xmlns:mc="http://schemas.openxmlformats.org/markup-compatibility/2006" xmlns:aink="http://schemas.microsoft.com/office/drawing/2016/ink" xmlns:am3d="http://schemas.microsoft.com/office/drawing/2017/model3d" xmlns:o="urn:schemas-microsoft-com:office:office" xmlns:r="http://schemas.openxmlformats.org/officeDocument/2006/relationships" xmlns:m="http://schemas.openxmlformats.org/officeDocument/2006/math" xmlns:v="urn:schemas-microsoft-com:vml" xmlns:wp14="http://schemas.microsoft.com/office/word/2010/wordprocessingDrawing" xmlns:wp="http://schemas.openxmlformats.org/drawingml/2006/wordprocessingDrawing" xmlns:w10="urn:schemas-microsoft-com:office:word" xmlns:w="http://schemas.openxmlformats.org/wordprocessingml/2006/main" xmlns:w14="http://schemas.microsoft.com/office/word/2010/wordml" xmlns:w15="http://schemas.microsoft.com/office/word/2012/wordml" xmlns:w16cex="http://schemas.microsoft.com/office/word/2018/wordml/cex" xmlns:w16cid="http://schemas.microsoft.com/office/word/2016/wordml/cid" xmlns:w16="http://schemas.microsoft.com/office/word/2018/wordml" xmlns:w16se="http://schemas.microsoft.com/office/word/2015/wordml/symex" xmlns:wpg="http://schemas.microsoft.com/office/word/2010/wordprocessingGroup" xmlns:wpi="http://schemas.microsoft.com/office/word/2010/wordprocessingInk" xmlns:wne="http://schemas.microsoft.com/office/word/2006/wordml" xmlns:wps="http://schemas.microsoft.com/office/word/2010/wordprocessingShape" mc:Ignorable="w14 w15 w16se w16cid w16 w16cex wp14">
+<w:footnotes xmlns:wpc="http://schemas.microsoft.com/office/word/2010/wordprocessingCanvas" xmlns:cx="http://schemas.microsoft.com/office/drawing/2014/chartex" xmlns:cx1="http://schemas.microsoft.com/office/drawing/2015/9/8/chartex" xmlns:cx2="http://schemas.microsoft.com/office/drawing/2015/10/21/chartex" xmlns:cx3="http://schemas.microsoft.com/office/drawing/2016/5/9/chartex" xmlns:cx4="http://schemas.microsoft.com/office/drawing/2016/5/10/chartex" xmlns:cx5="http://schemas.microsoft.com/office/drawing/2016/5/11/chartex" xmlns:cx6="http://schemas.microsoft.com/office/drawing/2016/5/12/chartex" xmlns:cx7="http://schemas.microsoft.com/office/drawing/2016/5/13/chartex" xmlns:cx8="http://schemas.microsoft.com/office/drawing/2016/5/14/chartex" xmlns:mc="http://schemas.openxmlformats.org/markup-compatibility/2006" xmlns:aink="http://schemas.microsoft.com/office/drawing/2016/ink" xmlns:am3d="http://schemas.microsoft.com/office/drawing/2017/model3d" xmlns:o="urn:schemas-microsoft-com:office:office" xmlns:r="http://schemas.openxmlformats.org/officeDocument/2006/relationships" xmlns:m="http://schemas.openxmlformats.org/officeDocument/2006/math" xmlns:v="urn:schemas-microsoft-com:vml" xmlns:wp14="http://schemas.microsoft.com/office/word/2010/wordprocessingDrawing" xmlns:wp="http://schemas.openxmlformats.org/drawingml/2006/wordprocessingDrawing" xmlns:w10="urn:schemas-microsoft-com:office:word" xmlns:w="http://schemas.openxmlformats.org/wordprocessingml/2006/main" xmlns:w14="http://schemas.microsoft.com/office/word/2010/wordml" xmlns:w15="http://schemas.microsoft.com/office/word/2012/wordml" xmlns:w16cex="http://schemas.microsoft.com/office/word/2018/wordml/cex" xmlns:w16cid="http://schemas.microsoft.com/office/word/2016/wordml/cid" xmlns:w16="http://schemas.microsoft.com/office/word/2018/wordml" xmlns:w16sdtdh="http://schemas.microsoft.com/office/word/2020/wordml/sdtdatahash" xmlns:w16se="http://schemas.microsoft.com/office/word/2015/wordml/symex" xmlns:wpg="http://schemas.microsoft.com/office/word/2010/wordprocessingGroup" xmlns:wpi="http://schemas.microsoft.com/office/word/2010/wordprocessingInk" xmlns:wne="http://schemas.microsoft.com/office/word/2006/wordml" xmlns:wps="http://schemas.microsoft.com/office/word/2010/wordprocessingShape" mc:Ignorable="w14 w15 w16se w16cid w16 w16cex w16sdtdh wp14">
   <w:footnote w:type="separator" w:id="-1">
     <w:p>
       <w:r>
@@ -875,7 +891,7 @@
 </file>
 
 <file path=word/header1.xml><?xml version="1.0" encoding="utf-8"?>
-<w:hdr xmlns:wpc="http://schemas.microsoft.com/office/word/2010/wordprocessingCanvas" xmlns:cx="http://schemas.microsoft.com/office/drawing/2014/chartex" xmlns:cx1="http://schemas.microsoft.com/office/drawing/2015/9/8/chartex" xmlns:cx2="http://schemas.microsoft.com/office/drawing/2015/10/21/chartex" xmlns:cx3="http://schemas.microsoft.com/office/drawing/2016/5/9/chartex" xmlns:cx4="http://schemas.microsoft.com/office/drawing/2016/5/10/chartex" xmlns:cx5="http://schemas.microsoft.com/office/drawing/2016/5/11/chartex" xmlns:cx6="http://schemas.microsoft.com/office/drawing/2016/5/12/chartex" xmlns:cx7="http://schemas.microsoft.com/office/drawing/2016/5/13/chartex" xmlns:cx8="http://schemas.microsoft.com/office/drawing/2016/5/14/chartex" xmlns:mc="http://schemas.openxmlformats.org/markup-compatibility/2006" xmlns:aink="http://schemas.microsoft.com/office/drawing/2016/ink" xmlns:am3d="http://schemas.microsoft.com/office/drawing/2017/model3d" xmlns:o="urn:schemas-microsoft-com:office:office" xmlns:r="http://schemas.openxmlformats.org/officeDocument/2006/relationships" xmlns:m="http://schemas.openxmlformats.org/officeDocument/2006/math" xmlns:v="urn:schemas-microsoft-com:vml" xmlns:wp14="http://schemas.microsoft.com/office/word/2010/wordprocessingDrawing" xmlns:wp="http://schemas.openxmlformats.org/drawingml/2006/wordprocessingDrawing" xmlns:w10="urn:schemas-microsoft-com:office:word" xmlns:w="http://schemas.openxmlformats.org/wordprocessingml/2006/main" xmlns:w14="http://schemas.microsoft.com/office/word/2010/wordml" xmlns:w15="http://schemas.microsoft.com/office/word/2012/wordml" xmlns:w16cex="http://schemas.microsoft.com/office/word/2018/wordml/cex" xmlns:w16cid="http://schemas.microsoft.com/office/word/2016/wordml/cid" xmlns:w16="http://schemas.microsoft.com/office/word/2018/wordml" xmlns:w16se="http://schemas.microsoft.com/office/word/2015/wordml/symex" xmlns:wpg="http://schemas.microsoft.com/office/word/2010/wordprocessingGroup" xmlns:wpi="http://schemas.microsoft.com/office/word/2010/wordprocessingInk" xmlns:wne="http://schemas.microsoft.com/office/word/2006/wordml" xmlns:wps="http://schemas.microsoft.com/office/word/2010/wordprocessingShape" mc:Ignorable="w14 w15 w16se w16cid w16 w16cex wp14">
+<w:hdr xmlns:wpc="http://schemas.microsoft.com/office/word/2010/wordprocessingCanvas" xmlns:cx="http://schemas.microsoft.com/office/drawing/2014/chartex" xmlns:cx1="http://schemas.microsoft.com/office/drawing/2015/9/8/chartex" xmlns:cx2="http://schemas.microsoft.com/office/drawing/2015/10/21/chartex" xmlns:cx3="http://schemas.microsoft.com/office/drawing/2016/5/9/chartex" xmlns:cx4="http://schemas.microsoft.com/office/drawing/2016/5/10/chartex" xmlns:cx5="http://schemas.microsoft.com/office/drawing/2016/5/11/chartex" xmlns:cx6="http://schemas.microsoft.com/office/drawing/2016/5/12/chartex" xmlns:cx7="http://schemas.microsoft.com/office/drawing/2016/5/13/chartex" xmlns:cx8="http://schemas.microsoft.com/office/drawing/2016/5/14/chartex" xmlns:mc="http://schemas.openxmlformats.org/markup-compatibility/2006" xmlns:aink="http://schemas.microsoft.com/office/drawing/2016/ink" xmlns:am3d="http://schemas.microsoft.com/office/drawing/2017/model3d" xmlns:o="urn:schemas-microsoft-com:office:office" xmlns:r="http://schemas.openxmlformats.org/officeDocument/2006/relationships" xmlns:m="http://schemas.openxmlformats.org/officeDocument/2006/math" xmlns:v="urn:schemas-microsoft-com:vml" xmlns:wp14="http://schemas.microsoft.com/office/word/2010/wordprocessingDrawing" xmlns:wp="http://schemas.openxmlformats.org/drawingml/2006/wordprocessingDrawing" xmlns:w10="urn:schemas-microsoft-com:office:word" xmlns:w="http://schemas.openxmlformats.org/wordprocessingml/2006/main" xmlns:w14="http://schemas.microsoft.com/office/word/2010/wordml" xmlns:w15="http://schemas.microsoft.com/office/word/2012/wordml" xmlns:w16cex="http://schemas.microsoft.com/office/word/2018/wordml/cex" xmlns:w16cid="http://schemas.microsoft.com/office/word/2016/wordml/cid" xmlns:w16="http://schemas.microsoft.com/office/word/2018/wordml" xmlns:w16sdtdh="http://schemas.microsoft.com/office/word/2020/wordml/sdtdatahash" xmlns:w16se="http://schemas.microsoft.com/office/word/2015/wordml/symex" xmlns:wpg="http://schemas.microsoft.com/office/word/2010/wordprocessingGroup" xmlns:wpi="http://schemas.microsoft.com/office/word/2010/wordprocessingInk" xmlns:wne="http://schemas.microsoft.com/office/word/2006/wordml" xmlns:wps="http://schemas.microsoft.com/office/word/2010/wordprocessingShape" mc:Ignorable="w14 w15 w16se w16cid w16 w16cex w16sdtdh wp14">
   <w:tbl>
     <w:tblPr>
       <w:tblStyle w:val="TableGrid"/>
@@ -1413,7 +1429,7 @@
 </file>
 
 <file path=word/styles.xml><?xml version="1.0" encoding="utf-8"?>
-<w:styles xmlns:mc="http://schemas.openxmlformats.org/markup-compatibility/2006" xmlns:r="http://schemas.openxmlformats.org/officeDocument/2006/relationships" xmlns:w="http://schemas.openxmlformats.org/wordprocessingml/2006/main" xmlns:w14="http://schemas.microsoft.com/office/word/2010/wordml" xmlns:w15="http://schemas.microsoft.com/office/word/2012/wordml" xmlns:w16cex="http://schemas.microsoft.com/office/word/2018/wordml/cex" xmlns:w16cid="http://schemas.microsoft.com/office/word/2016/wordml/cid" xmlns:w16="http://schemas.microsoft.com/office/word/2018/wordml" xmlns:w16se="http://schemas.microsoft.com/office/word/2015/wordml/symex" mc:Ignorable="w14 w15 w16se w16cid w16 w16cex">
+<w:styles xmlns:mc="http://schemas.openxmlformats.org/markup-compatibility/2006" xmlns:r="http://schemas.openxmlformats.org/officeDocument/2006/relationships" xmlns:w="http://schemas.openxmlformats.org/wordprocessingml/2006/main" xmlns:w14="http://schemas.microsoft.com/office/word/2010/wordml" xmlns:w15="http://schemas.microsoft.com/office/word/2012/wordml" xmlns:w16cex="http://schemas.microsoft.com/office/word/2018/wordml/cex" xmlns:w16cid="http://schemas.microsoft.com/office/word/2016/wordml/cid" xmlns:w16="http://schemas.microsoft.com/office/word/2018/wordml" xmlns:w16sdtdh="http://schemas.microsoft.com/office/word/2020/wordml/sdtdatahash" xmlns:w16se="http://schemas.microsoft.com/office/word/2015/wordml/symex" mc:Ignorable="w14 w15 w16se w16cid w16 w16cex w16sdtdh">
   <w:docDefaults>
     <w:rPrDefault>
       <w:rPr>

</xml_diff>